<commit_message>
added app.js and new profile images
</commit_message>
<xml_diff>
--- a/ChristianSolomon_CV.docx
+++ b/ChristianSolomon_CV.docx
@@ -72,16 +72,7 @@
           <w:szCs w:val="24"/>
           <w:rFonts w:ascii="Microsoft Sans Serif" w:eastAsia="Microsoft Sans Serif" w:hAnsi="Microsoft Sans Serif" w:cs="Microsoft Sans Serif"/>
         </w:rPr>
-        <w:t xml:space="preserve">+233 54-586-8865 ||</w:t>
-      </w:r>
-      <w:r>
-        <w:rPr>
-          <w:color w:val="3A3737" w:themeColor="background2" w:themeShade="3F"/>
-          <w:sz w:val="24"/>
-          <w:szCs w:val="24"/>
-          <w:rFonts w:ascii="Microsoft Sans Serif" w:eastAsia="Microsoft Sans Serif" w:hAnsi="Microsoft Sans Serif" w:cs="Microsoft Sans Serif"/>
-        </w:rPr>
-        <w:t xml:space="preserve"> </w:t>
+        <w:t xml:space="preserve">+233 54-586-8865 || </w:t>
       </w:r>
       <w:r>
         <w:fldChar w:fldCharType="begin"/>
@@ -588,16 +579,7 @@
           <w:szCs w:val="22"/>
           <w:rFonts w:ascii="Microsoft Sans Serif" w:eastAsia="Microsoft Sans Serif" w:hAnsi="Microsoft Sans Serif" w:cs="Microsoft Sans Serif"/>
         </w:rPr>
-        <w:t xml:space="preserve">professionalism in my career development</w:t>
-      </w:r>
-      <w:r>
-        <w:rPr>
-          <w:color w:val="3A3737" w:themeColor="background2" w:themeShade="3F"/>
-          <w:sz w:val="22"/>
-          <w:szCs w:val="22"/>
-          <w:rFonts w:ascii="Microsoft Sans Serif" w:eastAsia="Microsoft Sans Serif" w:hAnsi="Microsoft Sans Serif" w:cs="Microsoft Sans Serif"/>
-        </w:rPr>
-        <w:t>.</w:t>
+        <w:t xml:space="preserve">professionalism in my career development.</w:t>
       </w:r>
     </w:p>
     <w:p>
@@ -653,7 +635,7 @@
         </w:numPr>
         <w:rPr>
           <w:b w:val="0"/>
-          <w:color w:val="262626" w:themeColor="text1" w:themeTint="D8"/>
+          <w:color w:val="272727" w:themeColor="text1" w:themeTint="D8"/>
           <w:sz w:val="22"/>
           <w:szCs w:val="22"/>
           <w:rFonts w:ascii="Microsoft Sans Serif" w:eastAsia="Microsoft Sans Serif" w:hAnsi="Microsoft Sans Serif" w:cs="Microsoft Sans Serif"/>
@@ -662,7 +644,7 @@
       <w:r>
         <w:rPr>
           <w:b w:val="0"/>
-          <w:color w:val="262626" w:themeColor="text1" w:themeTint="D8"/>
+          <w:color w:val="272727" w:themeColor="text1" w:themeTint="D8"/>
           <w:sz w:val="22"/>
           <w:szCs w:val="22"/>
           <w:rFonts w:ascii="Microsoft Sans Serif" w:eastAsia="Microsoft Sans Serif" w:hAnsi="Microsoft Sans Serif" w:cs="Microsoft Sans Serif"/>
@@ -679,7 +661,7 @@
         </w:numPr>
         <w:rPr>
           <w:b w:val="0"/>
-          <w:color w:val="262626" w:themeColor="text1" w:themeTint="D8"/>
+          <w:color w:val="272727" w:themeColor="text1" w:themeTint="D8"/>
           <w:sz w:val="22"/>
           <w:szCs w:val="22"/>
           <w:rFonts w:ascii="Microsoft Sans Serif" w:eastAsia="Microsoft Sans Serif" w:hAnsi="Microsoft Sans Serif" w:cs="Microsoft Sans Serif"/>
@@ -688,7 +670,7 @@
       <w:r>
         <w:rPr>
           <w:b w:val="0"/>
-          <w:color w:val="262626" w:themeColor="text1" w:themeTint="D8"/>
+          <w:color w:val="272727" w:themeColor="text1" w:themeTint="D8"/>
           <w:sz w:val="22"/>
           <w:szCs w:val="22"/>
           <w:rFonts w:ascii="Microsoft Sans Serif" w:eastAsia="Microsoft Sans Serif" w:hAnsi="Microsoft Sans Serif" w:cs="Microsoft Sans Serif"/>
@@ -705,7 +687,7 @@
         </w:numPr>
         <w:rPr>
           <w:b w:val="0"/>
-          <w:color w:val="262626" w:themeColor="text1" w:themeTint="D8"/>
+          <w:color w:val="272727" w:themeColor="text1" w:themeTint="D8"/>
           <w:sz w:val="22"/>
           <w:szCs w:val="22"/>
           <w:rFonts w:ascii="Microsoft Sans Serif" w:eastAsia="Microsoft Sans Serif" w:hAnsi="Microsoft Sans Serif" w:cs="Microsoft Sans Serif"/>
@@ -714,7 +696,7 @@
       <w:r>
         <w:rPr>
           <w:b w:val="0"/>
-          <w:color w:val="262626" w:themeColor="text1" w:themeTint="D8"/>
+          <w:color w:val="272727" w:themeColor="text1" w:themeTint="D8"/>
           <w:sz w:val="22"/>
           <w:szCs w:val="22"/>
           <w:rFonts w:ascii="Microsoft Sans Serif" w:eastAsia="Microsoft Sans Serif" w:hAnsi="Microsoft Sans Serif" w:cs="Microsoft Sans Serif"/>
@@ -731,7 +713,7 @@
         </w:numPr>
         <w:rPr>
           <w:b w:val="0"/>
-          <w:color w:val="262626" w:themeColor="text1" w:themeTint="D8"/>
+          <w:color w:val="272727" w:themeColor="text1" w:themeTint="D8"/>
           <w:sz w:val="22"/>
           <w:szCs w:val="22"/>
           <w:rFonts w:ascii="Microsoft Sans Serif" w:eastAsia="Microsoft Sans Serif" w:hAnsi="Microsoft Sans Serif" w:cs="Microsoft Sans Serif"/>
@@ -740,7 +722,7 @@
       <w:r>
         <w:rPr>
           <w:b w:val="0"/>
-          <w:color w:val="262626" w:themeColor="text1" w:themeTint="D8"/>
+          <w:color w:val="272727" w:themeColor="text1" w:themeTint="D8"/>
           <w:sz w:val="22"/>
           <w:szCs w:val="22"/>
           <w:rFonts w:ascii="Microsoft Sans Serif" w:eastAsia="Microsoft Sans Serif" w:hAnsi="Microsoft Sans Serif" w:cs="Microsoft Sans Serif"/>
@@ -757,7 +739,7 @@
         </w:numPr>
         <w:rPr>
           <w:b w:val="0"/>
-          <w:color w:val="262626" w:themeColor="text1" w:themeTint="D8"/>
+          <w:color w:val="272727" w:themeColor="text1" w:themeTint="D8"/>
           <w:sz w:val="22"/>
           <w:szCs w:val="22"/>
           <w:rFonts w:ascii="Microsoft Sans Serif" w:eastAsia="Microsoft Sans Serif" w:hAnsi="Microsoft Sans Serif" w:cs="Microsoft Sans Serif"/>
@@ -766,7 +748,7 @@
       <w:r>
         <w:rPr>
           <w:b w:val="0"/>
-          <w:color w:val="262626" w:themeColor="text1" w:themeTint="D8"/>
+          <w:color w:val="272727" w:themeColor="text1" w:themeTint="D8"/>
           <w:sz w:val="22"/>
           <w:szCs w:val="22"/>
           <w:rFonts w:ascii="Microsoft Sans Serif" w:eastAsia="Microsoft Sans Serif" w:hAnsi="Microsoft Sans Serif" w:cs="Microsoft Sans Serif"/>
@@ -783,7 +765,7 @@
         </w:numPr>
         <w:rPr>
           <w:b w:val="0"/>
-          <w:color w:val="262626" w:themeColor="text1" w:themeTint="D8"/>
+          <w:color w:val="272727" w:themeColor="text1" w:themeTint="D8"/>
           <w:sz w:val="22"/>
           <w:szCs w:val="22"/>
           <w:rFonts w:ascii="Microsoft Sans Serif" w:eastAsia="Microsoft Sans Serif" w:hAnsi="Microsoft Sans Serif" w:cs="Microsoft Sans Serif"/>
@@ -792,7 +774,7 @@
       <w:r>
         <w:rPr>
           <w:b w:val="0"/>
-          <w:color w:val="262626" w:themeColor="text1" w:themeTint="D8"/>
+          <w:color w:val="272727" w:themeColor="text1" w:themeTint="D8"/>
           <w:sz w:val="22"/>
           <w:szCs w:val="22"/>
           <w:rFonts w:ascii="Microsoft Sans Serif" w:eastAsia="Microsoft Sans Serif" w:hAnsi="Microsoft Sans Serif" w:cs="Microsoft Sans Serif"/>
@@ -898,6 +880,15 @@
         </w:rPr>
         <w:t xml:space="preserve">Computer program - JavaScript, Kotlin, ReactJS</w:t>
       </w:r>
+      <w:r>
+        <w:rPr>
+          <w:color w:val="3A3737" w:themeColor="background2" w:themeShade="3F"/>
+          <w:sz w:val="22"/>
+          <w:szCs w:val="22"/>
+          <w:rFonts w:ascii="Microsoft Sans Serif" w:eastAsia="Microsoft Sans Serif" w:hAnsi="Microsoft Sans Serif" w:cs="Microsoft Sans Serif"/>
+        </w:rPr>
+        <w:t>,JQuery,SQL</w:t>
+      </w:r>
     </w:p>
     <w:p>
       <w:pPr>
@@ -1043,7 +1034,7 @@
           <w:numId w:val="0"/>
         </w:numPr>
         <w:spacing w:lineRule="auto" w:line="275"/>
-        <w:ind w:left="800" w:firstLine="0" w:leftChars="800"/>
+        <w:ind w:left="800" w:right="0" w:firstLine="0" w:leftChars="800"/>
         <w:rPr>
           <w:color w:val="3A3737" w:themeColor="background2" w:themeShade="3F"/>
           <w:sz w:val="22"/>

</xml_diff>